<commit_message>
Update Skill & CV
</commit_message>
<xml_diff>
--- a/assets/CV Andaru Triadi.docx
+++ b/assets/CV Andaru Triadi.docx
@@ -177,7 +177,7 @@
           </mc:Choice>
           <mc:Fallback>
             <w:pict>
-              <v:group w14:anchorId="570D53F4" id="Group 7" o:spid="_x0000_s1026" style="width:471.05pt;height:.5pt;mso-position-horizontal-relative:char;mso-position-vertical-relative:line" coordsize="9421,10" o:gfxdata="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">
+              <v:group w14:anchorId="33FC30DF" id="Group 7" o:spid="_x0000_s1026" style="width:471.05pt;height:.5pt;mso-position-horizontal-relative:char;mso-position-vertical-relative:line" coordsize="9421,10" o:gfxdata="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">
                 <v:rect id="Rectangle 12" o:spid="_x0000_s1027" style="position:absolute;width:9421;height:10;visibility:visible;mso-wrap-style:square;v-text-anchor:top" o:gfxdata="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" fillcolor="black" stroked="f"/>
                 <w10:anchorlock/>
               </v:group>
@@ -345,7 +345,7 @@
           </mc:Choice>
           <mc:Fallback>
             <w:pict>
-              <v:group w14:anchorId="2E63F178" id="Group 1" o:spid="_x0000_s1026" style="width:471.05pt;height:.5pt;mso-position-horizontal-relative:char;mso-position-vertical-relative:line" coordsize="9421,10" o:gfxdata="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">
+              <v:group w14:anchorId="6B0534E9" id="Group 1" o:spid="_x0000_s1026" style="width:471.05pt;height:.5pt;mso-position-horizontal-relative:char;mso-position-vertical-relative:line" coordsize="9421,10" o:gfxdata="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">
                 <v:rect id="Rectangle 12" o:spid="_x0000_s1027" style="position:absolute;width:9421;height:10;visibility:visible;mso-wrap-style:square;v-text-anchor:top" o:gfxdata="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" fillcolor="black" stroked="f"/>
                 <w10:anchorlock/>
               </v:group>
@@ -776,8 +776,6 @@
         </w:rPr>
         <w:t>.</w:t>
       </w:r>
-      <w:bookmarkStart w:id="4" w:name="_GoBack"/>
-      <w:bookmarkEnd w:id="4"/>
     </w:p>
     <w:p>
       <w:pPr>
@@ -887,8 +885,8 @@
           <w:sz w:val="24"/>
         </w:rPr>
       </w:pPr>
-      <w:bookmarkStart w:id="5" w:name="Yayasan_Masjid_Soedirman_–_Jakarta,_Indo"/>
-      <w:bookmarkEnd w:id="5"/>
+      <w:bookmarkStart w:id="4" w:name="Yayasan_Masjid_Soedirman_–_Jakarta,_Indo"/>
+      <w:bookmarkEnd w:id="4"/>
     </w:p>
     <w:p>
       <w:pPr>
@@ -896,8 +894,8 @@
         <w:spacing w:before="0"/>
         <w:ind w:left="135"/>
       </w:pPr>
-      <w:bookmarkStart w:id="6" w:name="CV.Mitra_Jaya_Solusindo_–_Jakarta,_Indon"/>
-      <w:bookmarkEnd w:id="6"/>
+      <w:bookmarkStart w:id="5" w:name="CV.Mitra_Jaya_Solusindo_–_Jakarta,_Indon"/>
+      <w:bookmarkEnd w:id="5"/>
       <w:r>
         <w:rPr>
           <w:spacing w:val="-1"/>
@@ -1317,8 +1315,8 @@
       <w:pPr>
         <w:pStyle w:val="Heading2"/>
       </w:pPr>
-      <w:bookmarkStart w:id="7" w:name="SMK_Islam_PB.Soedirman_2_–_Jakarta,_Indo"/>
-      <w:bookmarkEnd w:id="7"/>
+      <w:bookmarkStart w:id="6" w:name="SMK_Islam_PB.Soedirman_2_–_Jakarta,_Indo"/>
+      <w:bookmarkEnd w:id="6"/>
       <w:r>
         <w:rPr>
           <w:spacing w:val="-1"/>
@@ -1766,8 +1764,8 @@
           <w:sz w:val="24"/>
         </w:rPr>
       </w:pPr>
-      <w:bookmarkStart w:id="8" w:name="PENDIDIKAN"/>
-      <w:bookmarkEnd w:id="8"/>
+      <w:bookmarkStart w:id="7" w:name="PENDIDIKAN"/>
+      <w:bookmarkEnd w:id="7"/>
       <w:r>
         <w:rPr>
           <w:sz w:val="24"/>
@@ -1858,7 +1856,7 @@
           </mc:Choice>
           <mc:Fallback>
             <w:pict>
-              <v:group w14:anchorId="2E1B3E78" id="Group 13" o:spid="_x0000_s1026" style="width:471.05pt;height:.5pt;mso-position-horizontal-relative:char;mso-position-vertical-relative:line" coordsize="9421,10" o:gfxdata="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">
+              <v:group w14:anchorId="4EB5FD6F" id="Group 13" o:spid="_x0000_s1026" style="width:471.05pt;height:.5pt;mso-position-horizontal-relative:char;mso-position-vertical-relative:line" coordsize="9421,10" o:gfxdata="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">
                 <v:rect id="Rectangle 12" o:spid="_x0000_s1027" style="position:absolute;width:9421;height:10;visibility:visible;mso-wrap-style:square;v-text-anchor:top" o:gfxdata="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" fillcolor="black" stroked="f"/>
                 <w10:anchorlock/>
               </v:group>
@@ -2034,8 +2032,8 @@
           <w:sz w:val="24"/>
         </w:rPr>
       </w:pPr>
-      <w:bookmarkStart w:id="9" w:name="KEMAMPUAN"/>
-      <w:bookmarkEnd w:id="9"/>
+      <w:bookmarkStart w:id="8" w:name="KEMAMPUAN"/>
+      <w:bookmarkEnd w:id="8"/>
       <w:r>
         <w:rPr>
           <w:sz w:val="24"/>
@@ -2062,12 +2060,11 @@
     </w:p>
     <w:p>
       <w:pPr>
-        <w:pStyle w:val="BodyText"/>
-        <w:spacing w:before="8"/>
-        <w:rPr>
-          <w:b/>
-          <w:sz w:val="20"/>
-        </w:rPr>
+        <w:tabs>
+          <w:tab w:val="left" w:pos="611"/>
+          <w:tab w:val="left" w:pos="612"/>
+        </w:tabs>
+        <w:spacing w:line="264" w:lineRule="exact"/>
       </w:pPr>
     </w:p>
     <w:p>
@@ -2088,7 +2085,7 @@
         <w:rPr>
           <w:spacing w:val="-1"/>
         </w:rPr>
-        <w:t>HTML</w:t>
+        <w:t>Bootstrap</w:t>
       </w:r>
     </w:p>
     <w:p>
@@ -2109,7 +2106,7 @@
         <w:rPr>
           <w:spacing w:val="-1"/>
         </w:rPr>
-        <w:t>CSS</w:t>
+        <w:t>jQuery</w:t>
       </w:r>
     </w:p>
     <w:p>
@@ -2130,7 +2127,7 @@
         <w:rPr>
           <w:spacing w:val="-1"/>
         </w:rPr>
-        <w:t>Javascript</w:t>
+        <w:t>Ajax</w:t>
       </w:r>
     </w:p>
     <w:p>
@@ -2151,7 +2148,7 @@
         <w:rPr>
           <w:spacing w:val="-1"/>
         </w:rPr>
-        <w:t>Bootstrap</w:t>
+        <w:t>VueJS</w:t>
       </w:r>
     </w:p>
     <w:p>
@@ -2172,7 +2169,7 @@
         <w:rPr>
           <w:spacing w:val="-1"/>
         </w:rPr>
-        <w:t>Laravel</w:t>
+        <w:t>Codeigniter</w:t>
       </w:r>
     </w:p>
     <w:p>
@@ -2193,50 +2190,10 @@
         <w:rPr>
           <w:spacing w:val="-1"/>
         </w:rPr>
-        <w:t>Codeigniter</w:t>
-      </w:r>
-    </w:p>
-    <w:p>
-      <w:pPr>
-        <w:pStyle w:val="ListParagraph"/>
-        <w:numPr>
-          <w:ilvl w:val="0"/>
-          <w:numId w:val="3"/>
-        </w:numPr>
-        <w:tabs>
-          <w:tab w:val="left" w:pos="611"/>
-          <w:tab w:val="left" w:pos="612"/>
-        </w:tabs>
-        <w:spacing w:line="262" w:lineRule="exact"/>
-        <w:ind w:left="611" w:hanging="381"/>
-      </w:pPr>
-      <w:r>
-        <w:rPr>
-          <w:spacing w:val="-1"/>
-        </w:rPr>
-        <w:t>jQuery</w:t>
-      </w:r>
-    </w:p>
-    <w:p>
-      <w:pPr>
-        <w:pStyle w:val="ListParagraph"/>
-        <w:numPr>
-          <w:ilvl w:val="0"/>
-          <w:numId w:val="3"/>
-        </w:numPr>
-        <w:tabs>
-          <w:tab w:val="left" w:pos="611"/>
-          <w:tab w:val="left" w:pos="612"/>
-        </w:tabs>
-        <w:spacing w:line="266" w:lineRule="exact"/>
-        <w:ind w:left="611" w:hanging="381"/>
-      </w:pPr>
-      <w:r>
-        <w:rPr>
-          <w:spacing w:val="-1"/>
-        </w:rPr>
-        <w:t>Ajax</w:t>
-      </w:r>
+        <w:t>Laravel</w:t>
+      </w:r>
+      <w:bookmarkStart w:id="9" w:name="_GoBack"/>
+      <w:bookmarkEnd w:id="9"/>
     </w:p>
     <w:p>
       <w:pPr>
@@ -3453,7 +3410,7 @@
 </file>
 
 <file path=customXml/itemProps1.xml><?xml version="1.0" encoding="utf-8"?>
-<ds:datastoreItem xmlns:ds="http://schemas.openxmlformats.org/officeDocument/2006/customXml" ds:itemID="{93754EF8-50C2-40A7-A605-DEAFD9407D33}">
+<ds:datastoreItem xmlns:ds="http://schemas.openxmlformats.org/officeDocument/2006/customXml" ds:itemID="{41D298A3-C78D-408C-9A6A-ECCCAB12C951}">
   <ds:schemaRefs>
     <ds:schemaRef ds:uri="http://schemas.openxmlformats.org/officeDocument/2006/bibliography"/>
   </ds:schemaRefs>

</xml_diff>